<commit_message>
Created Objective list and updated change log
</commit_message>
<xml_diff>
--- a/Change Log.docx
+++ b/Change Log.docx
@@ -23,7 +23,15 @@
         </w:numPr>
       </w:pPr>
       <w:r>
-        <w:t>Set up Pokemon class</w:t>
+        <w:t xml:space="preserve">Set up </w:t>
+      </w:r>
+      <w:proofErr w:type="spellStart"/>
+      <w:r>
+        <w:t>Pokemon</w:t>
+      </w:r>
+      <w:proofErr w:type="spellEnd"/>
+      <w:r>
+        <w:t xml:space="preserve"> class</w:t>
       </w:r>
     </w:p>
     <w:p>
@@ -59,7 +67,15 @@
         </w:numPr>
       </w:pPr>
       <w:r>
-        <w:t>Began BattleHandler class</w:t>
+        <w:t xml:space="preserve">Began </w:t>
+      </w:r>
+      <w:proofErr w:type="spellStart"/>
+      <w:r>
+        <w:t>BattleHandler</w:t>
+      </w:r>
+      <w:proofErr w:type="spellEnd"/>
+      <w:r>
+        <w:t xml:space="preserve"> class</w:t>
       </w:r>
     </w:p>
     <w:p>
@@ -76,9 +92,11 @@
       <w:r>
         <w:t xml:space="preserve">work on </w:t>
       </w:r>
+      <w:proofErr w:type="spellStart"/>
       <w:r>
         <w:t>executeTurn</w:t>
       </w:r>
+      <w:proofErr w:type="spellEnd"/>
       <w:r>
         <w:t xml:space="preserve"> method</w:t>
       </w:r>
@@ -103,6 +121,7 @@
       <w:r>
         <w:t>method to execute move (</w:t>
       </w:r>
+      <w:proofErr w:type="spellStart"/>
       <w:r>
         <w:rPr>
           <w:b/>
@@ -110,6 +129,7 @@
         </w:rPr>
         <w:t>useMove</w:t>
       </w:r>
+      <w:proofErr w:type="spellEnd"/>
       <w:r>
         <w:t>)</w:t>
       </w:r>
@@ -140,6 +160,7 @@
       <w:r>
         <w:t>work on method for checking move type bonus (</w:t>
       </w:r>
+      <w:proofErr w:type="spellStart"/>
       <w:r>
         <w:rPr>
           <w:b/>
@@ -147,6 +168,7 @@
         </w:rPr>
         <w:t>getTypeMultiplier</w:t>
       </w:r>
+      <w:proofErr w:type="spellEnd"/>
       <w:r>
         <w:t>)</w:t>
       </w:r>
@@ -160,100 +182,38 @@
         </w:numPr>
       </w:pPr>
       <w:r>
-        <w:t xml:space="preserve">Created method for checking fainted pokemon </w:t>
+        <w:t xml:space="preserve">Created method for checking fainted </w:t>
+      </w:r>
+      <w:proofErr w:type="spellStart"/>
+      <w:r>
+        <w:t>pokemon</w:t>
+      </w:r>
+      <w:proofErr w:type="spellEnd"/>
+      <w:r>
+        <w:t xml:space="preserve"> </w:t>
       </w:r>
       <w:r>
         <w:rPr>
           <w:b/>
           <w:bCs/>
         </w:rPr>
-        <w:t>(isFainted)</w:t>
-      </w:r>
-    </w:p>
-    <w:p>
-      <w:pPr>
-        <w:pStyle w:val="ListParagraph"/>
-        <w:numPr>
-          <w:ilvl w:val="0"/>
-          <w:numId w:val="2"/>
-        </w:numPr>
-      </w:pPr>
-      <w:r>
-        <w:t>6/14/2022</w:t>
-      </w:r>
-    </w:p>
-    <w:p>
-      <w:pPr>
-        <w:pStyle w:val="ListParagraph"/>
-        <w:numPr>
-          <w:ilvl w:val="1"/>
-          <w:numId w:val="2"/>
-        </w:numPr>
-      </w:pPr>
+        <w:t>(</w:t>
+      </w:r>
+      <w:proofErr w:type="spellStart"/>
       <w:r>
         <w:rPr>
           <w:b/>
           <w:bCs/>
         </w:rPr>
-        <w:t xml:space="preserve">BattleHandler </w:t>
-      </w:r>
-      <w:r>
-        <w:t>class</w:t>
-      </w:r>
-    </w:p>
-    <w:p>
-      <w:pPr>
-        <w:pStyle w:val="ListParagraph"/>
-        <w:numPr>
-          <w:ilvl w:val="2"/>
-          <w:numId w:val="2"/>
-        </w:numPr>
-      </w:pPr>
+        <w:t>isFainted</w:t>
+      </w:r>
+      <w:proofErr w:type="spellEnd"/>
       <w:r>
         <w:rPr>
           <w:b/>
           <w:bCs/>
         </w:rPr>
-        <w:t xml:space="preserve">useMove </w:t>
-      </w:r>
-      <w:r>
-        <w:t>method</w:t>
-      </w:r>
-    </w:p>
-    <w:p>
-      <w:pPr>
-        <w:pStyle w:val="ListParagraph"/>
-        <w:numPr>
-          <w:ilvl w:val="3"/>
-          <w:numId w:val="2"/>
-        </w:numPr>
-      </w:pPr>
-      <w:r>
-        <w:t>added status effect moves</w:t>
-      </w:r>
-    </w:p>
-    <w:p>
-      <w:pPr>
-        <w:pStyle w:val="ListParagraph"/>
-        <w:numPr>
-          <w:ilvl w:val="3"/>
-          <w:numId w:val="2"/>
-        </w:numPr>
-      </w:pPr>
-      <w:r>
-        <w:t>added statistic effect moves</w:t>
-      </w:r>
-    </w:p>
-    <w:p>
-      <w:pPr>
-        <w:pStyle w:val="ListParagraph"/>
-        <w:numPr>
-          <w:ilvl w:val="3"/>
-          <w:numId w:val="2"/>
-        </w:numPr>
-      </w:pPr>
-      <w:r>
-        <w:t>added confusion status check</w:t>
+        <w:t>)</w:t>
       </w:r>
     </w:p>
     <w:p>
@@ -265,13 +225,7 @@
         </w:numPr>
       </w:pPr>
       <w:r>
-        <w:t>6/</w:t>
-      </w:r>
-      <w:r>
-        <w:t>17</w:t>
-      </w:r>
-      <w:r>
-        <w:t>/2022</w:t>
+        <w:t>6/14/2022</w:t>
       </w:r>
     </w:p>
     <w:p>
@@ -282,12 +236,21 @@
           <w:numId w:val="2"/>
         </w:numPr>
       </w:pPr>
+      <w:proofErr w:type="spellStart"/>
       <w:r>
         <w:rPr>
           <w:b/>
           <w:bCs/>
         </w:rPr>
-        <w:t xml:space="preserve">BattleHandler </w:t>
+        <w:t>BattleHandler</w:t>
+      </w:r>
+      <w:proofErr w:type="spellEnd"/>
+      <w:r>
+        <w:rPr>
+          <w:b/>
+          <w:bCs/>
+        </w:rPr>
+        <w:t xml:space="preserve"> </w:t>
       </w:r>
       <w:r>
         <w:t>class</w:t>
@@ -301,12 +264,120 @@
           <w:numId w:val="2"/>
         </w:numPr>
       </w:pPr>
-      <w:r>
-        <w:t xml:space="preserve">Finished method for checking move type bonus </w:t>
-      </w:r>
-      <w:r>
-        <w:t>(</w:t>
-      </w:r>
+      <w:proofErr w:type="spellStart"/>
+      <w:r>
+        <w:rPr>
+          <w:b/>
+          <w:bCs/>
+        </w:rPr>
+        <w:t>useMove</w:t>
+      </w:r>
+      <w:proofErr w:type="spellEnd"/>
+      <w:r>
+        <w:rPr>
+          <w:b/>
+          <w:bCs/>
+        </w:rPr>
+        <w:t xml:space="preserve"> </w:t>
+      </w:r>
+      <w:r>
+        <w:t>method</w:t>
+      </w:r>
+    </w:p>
+    <w:p>
+      <w:pPr>
+        <w:pStyle w:val="ListParagraph"/>
+        <w:numPr>
+          <w:ilvl w:val="3"/>
+          <w:numId w:val="2"/>
+        </w:numPr>
+      </w:pPr>
+      <w:r>
+        <w:t>added status effect moves</w:t>
+      </w:r>
+    </w:p>
+    <w:p>
+      <w:pPr>
+        <w:pStyle w:val="ListParagraph"/>
+        <w:numPr>
+          <w:ilvl w:val="3"/>
+          <w:numId w:val="2"/>
+        </w:numPr>
+      </w:pPr>
+      <w:r>
+        <w:t>added statistic effect moves</w:t>
+      </w:r>
+    </w:p>
+    <w:p>
+      <w:pPr>
+        <w:pStyle w:val="ListParagraph"/>
+        <w:numPr>
+          <w:ilvl w:val="3"/>
+          <w:numId w:val="2"/>
+        </w:numPr>
+      </w:pPr>
+      <w:r>
+        <w:t>added confusion status check</w:t>
+      </w:r>
+    </w:p>
+    <w:p>
+      <w:pPr>
+        <w:pStyle w:val="ListParagraph"/>
+        <w:numPr>
+          <w:ilvl w:val="0"/>
+          <w:numId w:val="2"/>
+        </w:numPr>
+      </w:pPr>
+      <w:r>
+        <w:t>6/</w:t>
+      </w:r>
+      <w:r>
+        <w:t>17</w:t>
+      </w:r>
+      <w:r>
+        <w:t>/2022</w:t>
+      </w:r>
+    </w:p>
+    <w:p>
+      <w:pPr>
+        <w:pStyle w:val="ListParagraph"/>
+        <w:numPr>
+          <w:ilvl w:val="1"/>
+          <w:numId w:val="2"/>
+        </w:numPr>
+      </w:pPr>
+      <w:proofErr w:type="spellStart"/>
+      <w:r>
+        <w:rPr>
+          <w:b/>
+          <w:bCs/>
+        </w:rPr>
+        <w:t>BattleHandler</w:t>
+      </w:r>
+      <w:proofErr w:type="spellEnd"/>
+      <w:r>
+        <w:rPr>
+          <w:b/>
+          <w:bCs/>
+        </w:rPr>
+        <w:t xml:space="preserve"> </w:t>
+      </w:r>
+      <w:r>
+        <w:t>class</w:t>
+      </w:r>
+    </w:p>
+    <w:p>
+      <w:pPr>
+        <w:pStyle w:val="ListParagraph"/>
+        <w:numPr>
+          <w:ilvl w:val="2"/>
+          <w:numId w:val="2"/>
+        </w:numPr>
+      </w:pPr>
+      <w:r>
+        <w:t>Finished method for checking move type bonus (</w:t>
+      </w:r>
+      <w:proofErr w:type="spellStart"/>
       <w:r>
         <w:rPr>
           <w:b/>
@@ -314,6 +385,7 @@
         </w:rPr>
         <w:t>getTypeMultiplier</w:t>
       </w:r>
+      <w:proofErr w:type="spellEnd"/>
       <w:r>
         <w:t>)</w:t>
       </w:r>
@@ -329,6 +401,7 @@
       <w:r>
         <w:t>Finished method for calculating damage (</w:t>
       </w:r>
+      <w:proofErr w:type="spellStart"/>
       <w:r>
         <w:rPr>
           <w:b/>
@@ -336,6 +409,7 @@
         </w:rPr>
         <w:t>calcDamage</w:t>
       </w:r>
+      <w:proofErr w:type="spellEnd"/>
       <w:r>
         <w:t>)</w:t>
       </w:r>
@@ -356,7 +430,23 @@
           <w:b/>
           <w:bCs/>
         </w:rPr>
-        <w:t>(useMove)</w:t>
+        <w:t>(</w:t>
+      </w:r>
+      <w:proofErr w:type="spellStart"/>
+      <w:r>
+        <w:rPr>
+          <w:b/>
+          <w:bCs/>
+        </w:rPr>
+        <w:t>useMove</w:t>
+      </w:r>
+      <w:proofErr w:type="spellEnd"/>
+      <w:r>
+        <w:rPr>
+          <w:b/>
+          <w:bCs/>
+        </w:rPr>
+        <w:t>)</w:t>
       </w:r>
     </w:p>
     <w:p>
@@ -380,7 +470,15 @@
         </w:numPr>
       </w:pPr>
       <w:r>
-        <w:t>Began reworking pokemon class</w:t>
+        <w:t xml:space="preserve">Began reworking </w:t>
+      </w:r>
+      <w:proofErr w:type="spellStart"/>
+      <w:r>
+        <w:t>pokemon</w:t>
+      </w:r>
+      <w:proofErr w:type="spellEnd"/>
+      <w:r>
+        <w:t xml:space="preserve"> class</w:t>
       </w:r>
     </w:p>
     <w:p>
@@ -627,6 +725,119 @@
     </w:lvl>
   </w:abstractNum>
   <w:abstractNum w:abstractNumId="2" w15:restartNumberingAfterBreak="0">
+    <w:nsid w:val="13C10AC4"/>
+    <w:multiLevelType w:val="hybridMultilevel"/>
+    <w:tmpl w:val="4BAEB3F2"/>
+    <w:lvl w:ilvl="0" w:tplc="04090001">
+      <w:start w:val="1"/>
+      <w:numFmt w:val="bullet"/>
+      <w:lvlText w:val=""/>
+      <w:lvlJc w:val="left"/>
+      <w:pPr>
+        <w:ind w:left="1080" w:hanging="360"/>
+      </w:pPr>
+      <w:rPr>
+        <w:rFonts w:ascii="Symbol" w:hAnsi="Symbol" w:hint="default"/>
+      </w:rPr>
+    </w:lvl>
+    <w:lvl w:ilvl="1" w:tplc="04090003" w:tentative="1">
+      <w:start w:val="1"/>
+      <w:numFmt w:val="bullet"/>
+      <w:lvlText w:val="o"/>
+      <w:lvlJc w:val="left"/>
+      <w:pPr>
+        <w:ind w:left="1800" w:hanging="360"/>
+      </w:pPr>
+      <w:rPr>
+        <w:rFonts w:ascii="Courier New" w:hAnsi="Courier New" w:cs="Courier New" w:hint="default"/>
+      </w:rPr>
+    </w:lvl>
+    <w:lvl w:ilvl="2" w:tplc="04090005" w:tentative="1">
+      <w:start w:val="1"/>
+      <w:numFmt w:val="bullet"/>
+      <w:lvlText w:val=""/>
+      <w:lvlJc w:val="left"/>
+      <w:pPr>
+        <w:ind w:left="2520" w:hanging="360"/>
+      </w:pPr>
+      <w:rPr>
+        <w:rFonts w:ascii="Wingdings" w:hAnsi="Wingdings" w:hint="default"/>
+      </w:rPr>
+    </w:lvl>
+    <w:lvl w:ilvl="3" w:tplc="04090001" w:tentative="1">
+      <w:start w:val="1"/>
+      <w:numFmt w:val="bullet"/>
+      <w:lvlText w:val=""/>
+      <w:lvlJc w:val="left"/>
+      <w:pPr>
+        <w:ind w:left="3240" w:hanging="360"/>
+      </w:pPr>
+      <w:rPr>
+        <w:rFonts w:ascii="Symbol" w:hAnsi="Symbol" w:hint="default"/>
+      </w:rPr>
+    </w:lvl>
+    <w:lvl w:ilvl="4" w:tplc="04090003" w:tentative="1">
+      <w:start w:val="1"/>
+      <w:numFmt w:val="bullet"/>
+      <w:lvlText w:val="o"/>
+      <w:lvlJc w:val="left"/>
+      <w:pPr>
+        <w:ind w:left="3960" w:hanging="360"/>
+      </w:pPr>
+      <w:rPr>
+        <w:rFonts w:ascii="Courier New" w:hAnsi="Courier New" w:cs="Courier New" w:hint="default"/>
+      </w:rPr>
+    </w:lvl>
+    <w:lvl w:ilvl="5" w:tplc="04090005" w:tentative="1">
+      <w:start w:val="1"/>
+      <w:numFmt w:val="bullet"/>
+      <w:lvlText w:val=""/>
+      <w:lvlJc w:val="left"/>
+      <w:pPr>
+        <w:ind w:left="4680" w:hanging="360"/>
+      </w:pPr>
+      <w:rPr>
+        <w:rFonts w:ascii="Wingdings" w:hAnsi="Wingdings" w:hint="default"/>
+      </w:rPr>
+    </w:lvl>
+    <w:lvl w:ilvl="6" w:tplc="04090001" w:tentative="1">
+      <w:start w:val="1"/>
+      <w:numFmt w:val="bullet"/>
+      <w:lvlText w:val=""/>
+      <w:lvlJc w:val="left"/>
+      <w:pPr>
+        <w:ind w:left="5400" w:hanging="360"/>
+      </w:pPr>
+      <w:rPr>
+        <w:rFonts w:ascii="Symbol" w:hAnsi="Symbol" w:hint="default"/>
+      </w:rPr>
+    </w:lvl>
+    <w:lvl w:ilvl="7" w:tplc="04090003" w:tentative="1">
+      <w:start w:val="1"/>
+      <w:numFmt w:val="bullet"/>
+      <w:lvlText w:val="o"/>
+      <w:lvlJc w:val="left"/>
+      <w:pPr>
+        <w:ind w:left="6120" w:hanging="360"/>
+      </w:pPr>
+      <w:rPr>
+        <w:rFonts w:ascii="Courier New" w:hAnsi="Courier New" w:cs="Courier New" w:hint="default"/>
+      </w:rPr>
+    </w:lvl>
+    <w:lvl w:ilvl="8" w:tplc="04090005" w:tentative="1">
+      <w:start w:val="1"/>
+      <w:numFmt w:val="bullet"/>
+      <w:lvlText w:val=""/>
+      <w:lvlJc w:val="left"/>
+      <w:pPr>
+        <w:ind w:left="6840" w:hanging="360"/>
+      </w:pPr>
+      <w:rPr>
+        <w:rFonts w:ascii="Wingdings" w:hAnsi="Wingdings" w:hint="default"/>
+      </w:rPr>
+    </w:lvl>
+  </w:abstractNum>
+  <w:abstractNum w:abstractNumId="3" w15:restartNumberingAfterBreak="0">
     <w:nsid w:val="18F10EA2"/>
     <w:multiLevelType w:val="hybridMultilevel"/>
     <w:tmpl w:val="0032FA9E"/>
@@ -739,7 +950,7 @@
       </w:rPr>
     </w:lvl>
   </w:abstractNum>
-  <w:abstractNum w:abstractNumId="3" w15:restartNumberingAfterBreak="0">
+  <w:abstractNum w:abstractNumId="4" w15:restartNumberingAfterBreak="0">
     <w:nsid w:val="1B3F00FF"/>
     <w:multiLevelType w:val="hybridMultilevel"/>
     <w:tmpl w:val="AEBE2714"/>
@@ -852,7 +1063,233 @@
       </w:rPr>
     </w:lvl>
   </w:abstractNum>
-  <w:abstractNum w:abstractNumId="4" w15:restartNumberingAfterBreak="0">
+  <w:abstractNum w:abstractNumId="5" w15:restartNumberingAfterBreak="0">
+    <w:nsid w:val="6F014821"/>
+    <w:multiLevelType w:val="hybridMultilevel"/>
+    <w:tmpl w:val="A058BB08"/>
+    <w:lvl w:ilvl="0" w:tplc="04090001">
+      <w:start w:val="1"/>
+      <w:numFmt w:val="bullet"/>
+      <w:lvlText w:val=""/>
+      <w:lvlJc w:val="left"/>
+      <w:pPr>
+        <w:ind w:left="720" w:hanging="360"/>
+      </w:pPr>
+      <w:rPr>
+        <w:rFonts w:ascii="Symbol" w:hAnsi="Symbol" w:hint="default"/>
+      </w:rPr>
+    </w:lvl>
+    <w:lvl w:ilvl="1" w:tplc="04090003">
+      <w:start w:val="1"/>
+      <w:numFmt w:val="bullet"/>
+      <w:lvlText w:val="o"/>
+      <w:lvlJc w:val="left"/>
+      <w:pPr>
+        <w:ind w:left="1440" w:hanging="360"/>
+      </w:pPr>
+      <w:rPr>
+        <w:rFonts w:ascii="Courier New" w:hAnsi="Courier New" w:cs="Courier New" w:hint="default"/>
+      </w:rPr>
+    </w:lvl>
+    <w:lvl w:ilvl="2" w:tplc="04090005" w:tentative="1">
+      <w:start w:val="1"/>
+      <w:numFmt w:val="bullet"/>
+      <w:lvlText w:val=""/>
+      <w:lvlJc w:val="left"/>
+      <w:pPr>
+        <w:ind w:left="2160" w:hanging="360"/>
+      </w:pPr>
+      <w:rPr>
+        <w:rFonts w:ascii="Wingdings" w:hAnsi="Wingdings" w:hint="default"/>
+      </w:rPr>
+    </w:lvl>
+    <w:lvl w:ilvl="3" w:tplc="04090001" w:tentative="1">
+      <w:start w:val="1"/>
+      <w:numFmt w:val="bullet"/>
+      <w:lvlText w:val=""/>
+      <w:lvlJc w:val="left"/>
+      <w:pPr>
+        <w:ind w:left="2880" w:hanging="360"/>
+      </w:pPr>
+      <w:rPr>
+        <w:rFonts w:ascii="Symbol" w:hAnsi="Symbol" w:hint="default"/>
+      </w:rPr>
+    </w:lvl>
+    <w:lvl w:ilvl="4" w:tplc="04090003" w:tentative="1">
+      <w:start w:val="1"/>
+      <w:numFmt w:val="bullet"/>
+      <w:lvlText w:val="o"/>
+      <w:lvlJc w:val="left"/>
+      <w:pPr>
+        <w:ind w:left="3600" w:hanging="360"/>
+      </w:pPr>
+      <w:rPr>
+        <w:rFonts w:ascii="Courier New" w:hAnsi="Courier New" w:cs="Courier New" w:hint="default"/>
+      </w:rPr>
+    </w:lvl>
+    <w:lvl w:ilvl="5" w:tplc="04090005" w:tentative="1">
+      <w:start w:val="1"/>
+      <w:numFmt w:val="bullet"/>
+      <w:lvlText w:val=""/>
+      <w:lvlJc w:val="left"/>
+      <w:pPr>
+        <w:ind w:left="4320" w:hanging="360"/>
+      </w:pPr>
+      <w:rPr>
+        <w:rFonts w:ascii="Wingdings" w:hAnsi="Wingdings" w:hint="default"/>
+      </w:rPr>
+    </w:lvl>
+    <w:lvl w:ilvl="6" w:tplc="04090001" w:tentative="1">
+      <w:start w:val="1"/>
+      <w:numFmt w:val="bullet"/>
+      <w:lvlText w:val=""/>
+      <w:lvlJc w:val="left"/>
+      <w:pPr>
+        <w:ind w:left="5040" w:hanging="360"/>
+      </w:pPr>
+      <w:rPr>
+        <w:rFonts w:ascii="Symbol" w:hAnsi="Symbol" w:hint="default"/>
+      </w:rPr>
+    </w:lvl>
+    <w:lvl w:ilvl="7" w:tplc="04090003" w:tentative="1">
+      <w:start w:val="1"/>
+      <w:numFmt w:val="bullet"/>
+      <w:lvlText w:val="o"/>
+      <w:lvlJc w:val="left"/>
+      <w:pPr>
+        <w:ind w:left="5760" w:hanging="360"/>
+      </w:pPr>
+      <w:rPr>
+        <w:rFonts w:ascii="Courier New" w:hAnsi="Courier New" w:cs="Courier New" w:hint="default"/>
+      </w:rPr>
+    </w:lvl>
+    <w:lvl w:ilvl="8" w:tplc="04090005" w:tentative="1">
+      <w:start w:val="1"/>
+      <w:numFmt w:val="bullet"/>
+      <w:lvlText w:val=""/>
+      <w:lvlJc w:val="left"/>
+      <w:pPr>
+        <w:ind w:left="6480" w:hanging="360"/>
+      </w:pPr>
+      <w:rPr>
+        <w:rFonts w:ascii="Wingdings" w:hAnsi="Wingdings" w:hint="default"/>
+      </w:rPr>
+    </w:lvl>
+  </w:abstractNum>
+  <w:abstractNum w:abstractNumId="6" w15:restartNumberingAfterBreak="0">
+    <w:nsid w:val="71C20224"/>
+    <w:multiLevelType w:val="hybridMultilevel"/>
+    <w:tmpl w:val="9A20341A"/>
+    <w:lvl w:ilvl="0" w:tplc="04090001">
+      <w:start w:val="1"/>
+      <w:numFmt w:val="bullet"/>
+      <w:lvlText w:val=""/>
+      <w:lvlJc w:val="left"/>
+      <w:pPr>
+        <w:ind w:left="720" w:hanging="360"/>
+      </w:pPr>
+      <w:rPr>
+        <w:rFonts w:ascii="Symbol" w:hAnsi="Symbol" w:hint="default"/>
+      </w:rPr>
+    </w:lvl>
+    <w:lvl w:ilvl="1" w:tplc="04090003">
+      <w:start w:val="1"/>
+      <w:numFmt w:val="bullet"/>
+      <w:lvlText w:val="o"/>
+      <w:lvlJc w:val="left"/>
+      <w:pPr>
+        <w:ind w:left="1440" w:hanging="360"/>
+      </w:pPr>
+      <w:rPr>
+        <w:rFonts w:ascii="Courier New" w:hAnsi="Courier New" w:cs="Courier New" w:hint="default"/>
+      </w:rPr>
+    </w:lvl>
+    <w:lvl w:ilvl="2" w:tplc="04090005" w:tentative="1">
+      <w:start w:val="1"/>
+      <w:numFmt w:val="bullet"/>
+      <w:lvlText w:val=""/>
+      <w:lvlJc w:val="left"/>
+      <w:pPr>
+        <w:ind w:left="2160" w:hanging="360"/>
+      </w:pPr>
+      <w:rPr>
+        <w:rFonts w:ascii="Wingdings" w:hAnsi="Wingdings" w:hint="default"/>
+      </w:rPr>
+    </w:lvl>
+    <w:lvl w:ilvl="3" w:tplc="04090001" w:tentative="1">
+      <w:start w:val="1"/>
+      <w:numFmt w:val="bullet"/>
+      <w:lvlText w:val=""/>
+      <w:lvlJc w:val="left"/>
+      <w:pPr>
+        <w:ind w:left="2880" w:hanging="360"/>
+      </w:pPr>
+      <w:rPr>
+        <w:rFonts w:ascii="Symbol" w:hAnsi="Symbol" w:hint="default"/>
+      </w:rPr>
+    </w:lvl>
+    <w:lvl w:ilvl="4" w:tplc="04090003" w:tentative="1">
+      <w:start w:val="1"/>
+      <w:numFmt w:val="bullet"/>
+      <w:lvlText w:val="o"/>
+      <w:lvlJc w:val="left"/>
+      <w:pPr>
+        <w:ind w:left="3600" w:hanging="360"/>
+      </w:pPr>
+      <w:rPr>
+        <w:rFonts w:ascii="Courier New" w:hAnsi="Courier New" w:cs="Courier New" w:hint="default"/>
+      </w:rPr>
+    </w:lvl>
+    <w:lvl w:ilvl="5" w:tplc="04090005" w:tentative="1">
+      <w:start w:val="1"/>
+      <w:numFmt w:val="bullet"/>
+      <w:lvlText w:val=""/>
+      <w:lvlJc w:val="left"/>
+      <w:pPr>
+        <w:ind w:left="4320" w:hanging="360"/>
+      </w:pPr>
+      <w:rPr>
+        <w:rFonts w:ascii="Wingdings" w:hAnsi="Wingdings" w:hint="default"/>
+      </w:rPr>
+    </w:lvl>
+    <w:lvl w:ilvl="6" w:tplc="04090001" w:tentative="1">
+      <w:start w:val="1"/>
+      <w:numFmt w:val="bullet"/>
+      <w:lvlText w:val=""/>
+      <w:lvlJc w:val="left"/>
+      <w:pPr>
+        <w:ind w:left="5040" w:hanging="360"/>
+      </w:pPr>
+      <w:rPr>
+        <w:rFonts w:ascii="Symbol" w:hAnsi="Symbol" w:hint="default"/>
+      </w:rPr>
+    </w:lvl>
+    <w:lvl w:ilvl="7" w:tplc="04090003" w:tentative="1">
+      <w:start w:val="1"/>
+      <w:numFmt w:val="bullet"/>
+      <w:lvlText w:val="o"/>
+      <w:lvlJc w:val="left"/>
+      <w:pPr>
+        <w:ind w:left="5760" w:hanging="360"/>
+      </w:pPr>
+      <w:rPr>
+        <w:rFonts w:ascii="Courier New" w:hAnsi="Courier New" w:cs="Courier New" w:hint="default"/>
+      </w:rPr>
+    </w:lvl>
+    <w:lvl w:ilvl="8" w:tplc="04090005" w:tentative="1">
+      <w:start w:val="1"/>
+      <w:numFmt w:val="bullet"/>
+      <w:lvlText w:val=""/>
+      <w:lvlJc w:val="left"/>
+      <w:pPr>
+        <w:ind w:left="6480" w:hanging="360"/>
+      </w:pPr>
+      <w:rPr>
+        <w:rFonts w:ascii="Wingdings" w:hAnsi="Wingdings" w:hint="default"/>
+      </w:rPr>
+    </w:lvl>
+  </w:abstractNum>
+  <w:abstractNum w:abstractNumId="7" w15:restartNumberingAfterBreak="0">
     <w:nsid w:val="7FDE4C02"/>
     <w:multiLevelType w:val="hybridMultilevel"/>
     <w:tmpl w:val="5016B6B6"/>
@@ -966,10 +1403,10 @@
     </w:lvl>
   </w:abstractNum>
   <w:num w:numId="1" w16cid:durableId="62796249">
-    <w:abstractNumId w:val="3"/>
+    <w:abstractNumId w:val="4"/>
   </w:num>
   <w:num w:numId="2" w16cid:durableId="1026246741">
-    <w:abstractNumId w:val="2"/>
+    <w:abstractNumId w:val="3"/>
   </w:num>
   <w:num w:numId="3" w16cid:durableId="571550536">
     <w:abstractNumId w:val="1"/>
@@ -978,7 +1415,16 @@
     <w:abstractNumId w:val="0"/>
   </w:num>
   <w:num w:numId="5" w16cid:durableId="1119179984">
-    <w:abstractNumId w:val="4"/>
+    <w:abstractNumId w:val="7"/>
+  </w:num>
+  <w:num w:numId="6" w16cid:durableId="805052664">
+    <w:abstractNumId w:val="2"/>
+  </w:num>
+  <w:num w:numId="7" w16cid:durableId="1514144620">
+    <w:abstractNumId w:val="6"/>
+  </w:num>
+  <w:num w:numId="8" w16cid:durableId="288978681">
+    <w:abstractNumId w:val="5"/>
   </w:num>
 </w:numbering>
 </file>

</xml_diff>